<commit_message>
Whatever ed did at the end of yesterday
</commit_message>
<xml_diff>
--- a/DOCUMENTATION/Contribution Guide.docx
+++ b/DOCUMENTATION/Contribution Guide.docx
@@ -109,33 +109,45 @@
     </w:p>
     <w:p>
       <w:r>
-        <w:t>New enhancements, ideas and any feedback from members of university staff should be posted in the #improvements channel in slack. This channel should be dedicated to discussing creative ideas and monitoring which improvements need to be made after each deliverable. The person who presents each deliverable is responsible for posting and feedback given from their lab tutor. The project manager should be consulted on any major decisions that need to be made based on feedback</w:t>
+        <w:t xml:space="preserve">New enhancements, ideas and any feedback from members of university staff should be posted in the #improvements channel in slack. This channel should be dedicated to discussing creative ideas and monitoring which improvements need to be made after each deliverable. The person who presents each deliverable is responsible for posting and feedback given from their lab tutor. The project manager should be consulted on any major decisions that need to be made based on feedback, such as taking the project in a different direction. </w:t>
+      </w:r>
+    </w:p>
+    <w:p>
+      <w:pPr>
+        <w:rPr>
+          <w:u w:val="single"/>
+        </w:rPr>
+      </w:pPr>
+    </w:p>
+    <w:p>
+      <w:pPr>
+        <w:rPr>
+          <w:u w:val="single"/>
+        </w:rPr>
+      </w:pPr>
+      <w:r>
+        <w:rPr>
+          <w:u w:val="single"/>
+        </w:rPr>
+        <w:t>Continuous Integration</w:t>
+      </w:r>
+    </w:p>
+    <w:p>
+      <w:pPr>
+        <w:rPr>
+          <w:u w:val="single"/>
+        </w:rPr>
+      </w:pPr>
+    </w:p>
+    <w:p>
+      <w:r>
+        <w:t xml:space="preserve">For this project, we will be using continuous integration methods for merging changes to the project. It is encouraged to push changes to the master branch of the project </w:t>
+      </w:r>
+      <w:r>
+        <w:t xml:space="preserve">when each separate feature is completed. We have chosen this method as all members of the team will be contributing to programming components in the project which need to be linked together as shown in the design diagrams. Having multiple small commits allows </w:t>
       </w:r>
       <w:bookmarkStart w:id="0" w:name="_GoBack"/>
       <w:bookmarkEnd w:id="0"/>
-      <w:r>
-        <w:t xml:space="preserve">, such as taking the project in a different direction. </w:t>
-      </w:r>
-    </w:p>
-    <w:p>
-      <w:pPr>
-        <w:rPr>
-          <w:u w:val="single"/>
-        </w:rPr>
-      </w:pPr>
-    </w:p>
-    <w:p>
-      <w:pPr>
-        <w:rPr>
-          <w:u w:val="single"/>
-        </w:rPr>
-      </w:pPr>
-      <w:r>
-        <w:rPr>
-          <w:u w:val="single"/>
-        </w:rPr>
-        <w:t>Continuous Integration</w:t>
-      </w:r>
     </w:p>
     <w:sectPr>
       <w:pgSz w:w="11900" w:h="16840"/>

</xml_diff>